<commit_message>
Task 6 - Alexander Korytko
</commit_message>
<xml_diff>
--- a/Task 06/Alexander_Korytko/Online Casino - Business Solution Concept.docx
+++ b/Task 06/Alexander_Korytko/Online Casino - Business Solution Concept.docx
@@ -1838,10 +1838,7 @@
               <w:ind w:left="0"/>
             </w:pPr>
             <w:r>
-              <w:t>B</w:t>
-            </w:r>
-            <w:r>
-              <w:t>1</w:t>
+              <w:t>B1</w:t>
             </w:r>
           </w:p>
         </w:tc>
@@ -1853,6 +1850,7 @@
             <w:pPr>
               <w:pStyle w:val="1"/>
               <w:ind w:left="0"/>
+              <w:outlineLvl w:val="0"/>
               <w:rPr>
                 <w:rFonts w:ascii="Times New Roman" w:eastAsia="Times New Roman" w:hAnsi="Times New Roman" w:cs="Times New Roman"/>
                 <w:b w:val="0"/>
@@ -1888,10 +1886,7 @@
               <w:ind w:left="0"/>
             </w:pPr>
             <w:r>
-              <w:t>B</w:t>
-            </w:r>
-            <w:r>
-              <w:t>2</w:t>
+              <w:t>B2</w:t>
             </w:r>
           </w:p>
         </w:tc>
@@ -1919,10 +1914,7 @@
               <w:ind w:left="0"/>
             </w:pPr>
             <w:r>
-              <w:t>B</w:t>
-            </w:r>
-            <w:r>
-              <w:t>3</w:t>
+              <w:t>B3</w:t>
             </w:r>
           </w:p>
         </w:tc>
@@ -1950,10 +1942,7 @@
               <w:ind w:left="0"/>
             </w:pPr>
             <w:r>
-              <w:t>B</w:t>
-            </w:r>
-            <w:r>
-              <w:t>4</w:t>
+              <w:t>B4</w:t>
             </w:r>
           </w:p>
         </w:tc>
@@ -1965,6 +1954,7 @@
             <w:pPr>
               <w:pStyle w:val="1"/>
               <w:ind w:left="0"/>
+              <w:outlineLvl w:val="0"/>
               <w:rPr>
                 <w:rFonts w:ascii="Times New Roman" w:eastAsia="Times New Roman" w:hAnsi="Times New Roman" w:cs="Times New Roman"/>
                 <w:b w:val="0"/>
@@ -2000,10 +1990,7 @@
               <w:ind w:left="0"/>
             </w:pPr>
             <w:r>
-              <w:t>B</w:t>
-            </w:r>
-            <w:r>
-              <w:t>5</w:t>
+              <w:t>B5</w:t>
             </w:r>
           </w:p>
         </w:tc>
@@ -2031,10 +2018,7 @@
               <w:ind w:left="0"/>
             </w:pPr>
             <w:r>
-              <w:t>B</w:t>
-            </w:r>
-            <w:r>
-              <w:t>6</w:t>
+              <w:t>B6</w:t>
             </w:r>
           </w:p>
         </w:tc>
@@ -2103,13 +2087,7 @@
               <w:ind w:left="0"/>
             </w:pPr>
             <w:r>
-              <w:t xml:space="preserve">Total amount of </w:t>
-            </w:r>
-            <w:r>
-              <w:t>withdrawal</w:t>
-            </w:r>
-            <w:r>
-              <w:t xml:space="preserve"> per day by country should be calculated at the end of each day</w:t>
+              <w:t>Total amount of withdrawal per day by country should be calculated at the end of each day</w:t>
             </w:r>
           </w:p>
         </w:tc>
@@ -2137,10 +2115,7 @@
               <w:ind w:left="0"/>
             </w:pPr>
             <w:r>
-              <w:t xml:space="preserve">Total amount of each operation method by country  </w:t>
-            </w:r>
-            <w:r>
-              <w:t>should be calculated at the end of each day</w:t>
+              <w:t>Total amount of each operation method by country  should be calculated at the end of each day</w:t>
             </w:r>
           </w:p>
         </w:tc>
@@ -2223,10 +2198,7 @@
               <w:jc w:val="center"/>
             </w:pPr>
             <w:r>
-              <w:t>Technical</w:t>
-            </w:r>
-            <w:r>
-              <w:t xml:space="preserve"> Requirements</w:t>
+              <w:t>Technical Requirements</w:t>
             </w:r>
           </w:p>
         </w:tc>
@@ -2319,7 +2291,7 @@
               <w:ind w:left="0"/>
             </w:pPr>
             <w:r>
-              <w:t>High availability/reliability of system: make regular backups ;</w:t>
+              <w:t>User information should consist gender information (Name, surname, gender and countries);</w:t>
             </w:r>
           </w:p>
         </w:tc>
@@ -2346,11 +2318,8 @@
             <w:tcW w:w="8656" w:type="dxa"/>
           </w:tcPr>
           <w:p>
-            <w:pPr>
-              <w:ind w:left="0"/>
-            </w:pPr>
-            <w:r>
-              <w:t>User information should consist gender information (Name, surname, gender and countries);</w:t>
+            <w:r>
+              <w:t>Should be possible to see statistic by month and quarter;</w:t>
             </w:r>
           </w:p>
         </w:tc>
@@ -2378,7 +2347,15 @@
           </w:tcPr>
           <w:p>
             <w:r>
-              <w:t>Should be possible to see statistic by month and quarter;</w:t>
+              <w:t xml:space="preserve">Should be possible to see statistic by country, region and </w:t>
+            </w:r>
+            <w:proofErr w:type="spellStart"/>
+            <w:r>
+              <w:t>subregion</w:t>
+            </w:r>
+            <w:proofErr w:type="spellEnd"/>
+            <w:r>
+              <w:t>;</w:t>
             </w:r>
           </w:p>
         </w:tc>
@@ -2398,42 +2375,8 @@
             <w:r>
               <w:t>6</w:t>
             </w:r>
-          </w:p>
-        </w:tc>
-        <w:tc>
-          <w:tcPr>
-            <w:tcW w:w="8656" w:type="dxa"/>
-          </w:tcPr>
-          <w:p>
-            <w:r>
-              <w:t xml:space="preserve">Should be possible to see statistic by country, region and </w:t>
-            </w:r>
-            <w:proofErr w:type="spellStart"/>
-            <w:r>
-              <w:t>subregion</w:t>
-            </w:r>
-            <w:proofErr w:type="spellEnd"/>
-            <w:r>
-              <w:t>;</w:t>
-            </w:r>
-          </w:p>
-        </w:tc>
-      </w:tr>
-      <w:tr>
-        <w:tc>
-          <w:tcPr>
-            <w:tcW w:w="666" w:type="dxa"/>
-          </w:tcPr>
-          <w:p>
-            <w:pPr>
-              <w:ind w:left="0"/>
-            </w:pPr>
-            <w:r>
-              <w:t>C</w:t>
-            </w:r>
-            <w:r>
-              <w:t>7</w:t>
-            </w:r>
+            <w:bookmarkStart w:id="0" w:name="_GoBack"/>
+            <w:bookmarkEnd w:id="0"/>
           </w:p>
         </w:tc>
         <w:tc>
@@ -5339,16 +5282,7 @@
                 <w:sz w:val="22"/>
                 <w:szCs w:val="22"/>
               </w:rPr>
-              <w:t xml:space="preserve"> type</w:t>
-            </w:r>
-            <w:r>
-              <w:rPr>
-                <w:rFonts w:ascii="Calibri" w:hAnsi="Calibri" w:cs="Calibri"/>
-                <w:color w:val="000000"/>
-                <w:sz w:val="22"/>
-                <w:szCs w:val="22"/>
-              </w:rPr>
-              <w:t xml:space="preserve"> (CONVERTIBLE, NOT CONVERTABLE)</w:t>
+              <w:t xml:space="preserve"> type (CONVERTIBLE, NOT CONVERTABLE)</w:t>
             </w:r>
           </w:p>
         </w:tc>
@@ -6236,18 +6170,7 @@
                 <w:sz w:val="22"/>
                 <w:szCs w:val="22"/>
               </w:rPr>
-              <w:t>OPERATION_METHOD_</w:t>
-            </w:r>
-            <w:r>
-              <w:rPr>
-                <w:rFonts w:ascii="Calibri" w:hAnsi="Calibri" w:cs="Calibri"/>
-                <w:b/>
-                <w:bCs/>
-                <w:color w:val="000000"/>
-                <w:sz w:val="22"/>
-                <w:szCs w:val="22"/>
-              </w:rPr>
-              <w:t>ID</w:t>
+              <w:t>OPERATION_METHOD_ID</w:t>
             </w:r>
           </w:p>
         </w:tc>
@@ -7818,13 +7741,7 @@
               <w:t>LOCATIONS</w:t>
             </w:r>
             <w:r>
-              <w:t xml:space="preserve"> - </w:t>
-            </w:r>
-            <w:r>
-              <w:t xml:space="preserve">List of all possible </w:t>
-            </w:r>
-            <w:r>
-              <w:t>divisions by countries</w:t>
+              <w:t xml:space="preserve"> - List of all possible divisions by countries</w:t>
             </w:r>
           </w:p>
         </w:tc>
@@ -7855,13 +7772,7 @@
               <w:t>OPERATIONS</w:t>
             </w:r>
             <w:r>
-              <w:t xml:space="preserve"> - </w:t>
-            </w:r>
-            <w:r>
-              <w:t xml:space="preserve">List </w:t>
-            </w:r>
-            <w:r>
-              <w:t>of operations type</w:t>
+              <w:t xml:space="preserve"> - List of operations type</w:t>
             </w:r>
             <w:r>
               <w:t>s</w:t>
@@ -7895,10 +7806,7 @@
               <w:t>CURRENCY</w:t>
             </w:r>
             <w:r>
-              <w:t xml:space="preserve"> </w:t>
-            </w:r>
-            <w:r>
-              <w:t xml:space="preserve">List of all possible </w:t>
+              <w:t xml:space="preserve"> List of all possible </w:t>
             </w:r>
             <w:r>
               <w:t>currency name and types</w:t>
@@ -7922,13 +7830,7 @@
         <w:pStyle w:val="2"/>
       </w:pPr>
       <w:r>
-        <w:t xml:space="preserve">Logical </w:t>
-      </w:r>
-      <w:r>
-        <w:t>SNOW Flakes</w:t>
-      </w:r>
-      <w:r>
-        <w:t xml:space="preserve"> schema</w:t>
+        <w:t>Logical SNOW Flakes schema</w:t>
       </w:r>
     </w:p>
     <w:p>
@@ -8129,10 +8031,7 @@
               <w:ind w:left="0"/>
             </w:pPr>
             <w:r>
-              <w:t xml:space="preserve">TIEMS – List of </w:t>
-            </w:r>
-            <w:r>
-              <w:t>year and month</w:t>
+              <w:t>TIEMS – List of year and month</w:t>
             </w:r>
           </w:p>
         </w:tc>
@@ -8183,10 +8082,7 @@
               <w:ind w:left="0"/>
             </w:pPr>
             <w:r>
-              <w:t>C</w:t>
-            </w:r>
-            <w:r>
-              <w:t>5</w:t>
+              <w:t>C5</w:t>
             </w:r>
           </w:p>
         </w:tc>
@@ -8242,10 +8138,7 @@
               <w:ind w:left="0"/>
             </w:pPr>
             <w:r>
-              <w:t>C</w:t>
-            </w:r>
-            <w:r>
-              <w:t>7</w:t>
+              <w:t>C7</w:t>
             </w:r>
           </w:p>
         </w:tc>
@@ -8258,10 +8151,7 @@
               <w:ind w:left="0"/>
             </w:pPr>
             <w:r>
-              <w:t xml:space="preserve">OPERATIONS - List of </w:t>
-            </w:r>
-            <w:r>
-              <w:t>operations</w:t>
+              <w:t>OPERATIONS - List of operations</w:t>
             </w:r>
           </w:p>
         </w:tc>
@@ -8304,10 +8194,7 @@
               <w:ind w:left="0"/>
             </w:pPr>
             <w:r>
-              <w:t>C</w:t>
-            </w:r>
-            <w:r>
-              <w:t>9</w:t>
+              <w:t>C9</w:t>
             </w:r>
           </w:p>
         </w:tc>
@@ -8424,8 +8311,6 @@
           <w:lang w:val="de-DE"/>
         </w:rPr>
       </w:pPr>
-      <w:bookmarkStart w:id="0" w:name="_GoBack"/>
-      <w:bookmarkEnd w:id="0"/>
     </w:p>
     <w:sectPr>
       <w:headerReference w:type="default" r:id="rId12"/>
@@ -8531,7 +8416,7 @@
         <w:rFonts w:asciiTheme="majorHAnsi" w:eastAsiaTheme="majorEastAsia" w:hAnsiTheme="majorHAnsi" w:cstheme="majorBidi"/>
         <w:noProof/>
       </w:rPr>
-      <w:t>9</w:t>
+      <w:t>4</w:t>
     </w:r>
     <w:r>
       <w:rPr>
@@ -9108,15 +8993,6 @@
   </w:num>
   <w:num w:numId="7">
     <w:abstractNumId w:val="1"/>
-    <w:lvlOverride w:ilvl="0"/>
-    <w:lvlOverride w:ilvl="1"/>
-    <w:lvlOverride w:ilvl="2"/>
-    <w:lvlOverride w:ilvl="3"/>
-    <w:lvlOverride w:ilvl="4"/>
-    <w:lvlOverride w:ilvl="5"/>
-    <w:lvlOverride w:ilvl="6"/>
-    <w:lvlOverride w:ilvl="7"/>
-    <w:lvlOverride w:ilvl="8"/>
   </w:num>
 </w:numbering>
 </file>
@@ -9508,6 +9384,7 @@
   <w:style w:type="character" w:default="1" w:styleId="a0">
     <w:name w:val="Default Paragraph Font"/>
     <w:uiPriority w:val="1"/>
+    <w:semiHidden/>
     <w:unhideWhenUsed/>
   </w:style>
   <w:style w:type="table" w:default="1" w:styleId="a1">
@@ -10246,6 +10123,7 @@
   <w:style w:type="character" w:default="1" w:styleId="a0">
     <w:name w:val="Default Paragraph Font"/>
     <w:uiPriority w:val="1"/>
+    <w:semiHidden/>
     <w:unhideWhenUsed/>
   </w:style>
   <w:style w:type="table" w:default="1" w:styleId="a1">
@@ -10702,10 +10580,11 @@
   </w:font>
   <w:font w:name="Tahoma">
     <w:panose1 w:val="020B0604030504040204"/>
-    <w:charset w:val="CC"/>
+    <w:charset w:val="00"/>
     <w:family w:val="swiss"/>
+    <w:notTrueType/>
     <w:pitch w:val="variable"/>
-    <w:sig w:usb0="E1002EFF" w:usb1="C000605B" w:usb2="00000029" w:usb3="00000000" w:csb0="000101FF" w:csb1="00000000"/>
+    <w:sig w:usb0="00000003" w:usb1="00000000" w:usb2="00000000" w:usb3="00000000" w:csb0="00000001" w:csb1="00000000"/>
   </w:font>
   <w:font w:name="Cambria">
     <w:panose1 w:val="02040503050406030204"/>
@@ -10733,6 +10612,7 @@
     <w:rsidRoot w:val="00990618"/>
     <w:rsid w:val="001E1E79"/>
     <w:rsid w:val="00224AAD"/>
+    <w:rsid w:val="006B202A"/>
     <w:rsid w:val="006D64A3"/>
     <w:rsid w:val="00990618"/>
     <w:rsid w:val="00A04047"/>

</xml_diff>